<commit_message>
pop up image with button - 6/10/2018
</commit_message>
<xml_diff>
--- a/CSS.docx
+++ b/CSS.docx
@@ -3,12 +3,68 @@
 <w:document xmlns:wpc="http://schemas.microsoft.com/office/word/2010/wordprocessingCanvas" xmlns:cx="http://schemas.microsoft.com/office/drawing/2014/chartex" xmlns:mc="http://schemas.openxmlformats.org/markup-compatibility/2006" xmlns:o="urn:schemas-microsoft-com:office:office" xmlns:r="http://schemas.openxmlformats.org/officeDocument/2006/relationships" xmlns:m="http://schemas.openxmlformats.org/officeDocument/2006/math" xmlns:v="urn:schemas-microsoft-com:vml" xmlns:wp14="http://schemas.microsoft.com/office/word/2010/wordprocessingDrawing" xmlns:wp="http://schemas.openxmlformats.org/drawingml/2006/wordprocessingDrawing" xmlns:w10="urn:schemas-microsoft-com:office:word" xmlns:w="http://schemas.openxmlformats.org/wordprocessingml/2006/main" xmlns:w14="http://schemas.microsoft.com/office/word/2010/wordml" xmlns:w15="http://schemas.microsoft.com/office/word/2012/wordml" xmlns:w16se="http://schemas.microsoft.com/office/word/2015/wordml/symex" xmlns:wpg="http://schemas.microsoft.com/office/word/2010/wordprocessingGroup" xmlns:wpi="http://schemas.microsoft.com/office/word/2010/wordprocessingInk" xmlns:wne="http://schemas.microsoft.com/office/word/2006/wordml" xmlns:wps="http://schemas.microsoft.com/office/word/2010/wordprocessingShape" mc:Ignorable="w14 w15 w16se wp14">
   <w:body>
     <w:p>
+      <w:proofErr w:type="spellStart"/>
+      <w:r>
+        <w:t>Làm</w:t>
+      </w:r>
+      <w:proofErr w:type="spellEnd"/>
+      <w:r>
+        <w:t xml:space="preserve"> file </w:t>
+      </w:r>
+      <w:proofErr w:type="spellStart"/>
+      <w:r>
+        <w:t>hình</w:t>
+      </w:r>
+      <w:proofErr w:type="spellEnd"/>
+      <w:r>
+        <w:t xml:space="preserve"> </w:t>
+      </w:r>
+      <w:proofErr w:type="spellStart"/>
+      <w:r>
+        <w:t>ảnh</w:t>
+      </w:r>
+      <w:proofErr w:type="spellEnd"/>
+      <w:r>
+        <w:t xml:space="preserve"> gif </w:t>
+      </w:r>
+      <w:proofErr w:type="spellStart"/>
+      <w:r>
+        <w:t>bằng</w:t>
+      </w:r>
+      <w:proofErr w:type="spellEnd"/>
+      <w:r>
+        <w:t xml:space="preserve"> </w:t>
+      </w:r>
+      <w:proofErr w:type="spellStart"/>
+      <w:r>
+        <w:t>photoshop</w:t>
+      </w:r>
+      <w:proofErr w:type="spellEnd"/>
+      <w:r>
+        <w:t>:</w:t>
+      </w:r>
+    </w:p>
+    <w:p>
+      <w:hyperlink r:id="rId4" w:history="1">
+        <w:r>
+          <w:rPr>
+            <w:rStyle w:val="Hyperlink"/>
+          </w:rPr>
+          <w:t>https://www.practicalecommerce.com/Make-Animated-GIFs-in-Adobe-Photoshop-CC</w:t>
+        </w:r>
+      </w:hyperlink>
+    </w:p>
+    <w:p>
+      <w:bookmarkStart w:id="0" w:name="_GoBack"/>
+      <w:bookmarkEnd w:id="0"/>
+    </w:p>
+    <w:p>
       <w:r>
         <w:t>Learn CSS:</w:t>
       </w:r>
     </w:p>
     <w:p>
-      <w:hyperlink r:id="rId4" w:history="1">
+      <w:hyperlink r:id="rId5" w:history="1">
         <w:r>
           <w:rPr>
             <w:rStyle w:val="Hyperlink"/>
@@ -21,8 +77,6 @@
       <w:r>
         <w:t xml:space="preserve">------------------------------------- </w:t>
       </w:r>
-      <w:bookmarkStart w:id="0" w:name="_GoBack"/>
-      <w:bookmarkEnd w:id="0"/>
     </w:p>
     <w:p>
       <w:r>
@@ -56,7 +110,27 @@
           <w:sz w:val="21"/>
           <w:szCs w:val="21"/>
         </w:rPr>
-        <w:t>-webkit-transition</w:t>
+        <w:t>-</w:t>
+      </w:r>
+      <w:proofErr w:type="spellStart"/>
+      <w:r>
+        <w:rPr>
+          <w:rFonts w:ascii="Consolas" w:eastAsia="Times New Roman" w:hAnsi="Consolas" w:cs="Times New Roman"/>
+          <w:color w:val="9CDCFE"/>
+          <w:sz w:val="21"/>
+          <w:szCs w:val="21"/>
+        </w:rPr>
+        <w:t>webkit</w:t>
+      </w:r>
+      <w:proofErr w:type="spellEnd"/>
+      <w:r>
+        <w:rPr>
+          <w:rFonts w:ascii="Consolas" w:eastAsia="Times New Roman" w:hAnsi="Consolas" w:cs="Times New Roman"/>
+          <w:color w:val="9CDCFE"/>
+          <w:sz w:val="21"/>
+          <w:szCs w:val="21"/>
+        </w:rPr>
+        <w:t>-transition</w:t>
       </w:r>
       <w:r>
         <w:rPr>
@@ -140,7 +214,27 @@
           <w:sz w:val="21"/>
           <w:szCs w:val="21"/>
         </w:rPr>
-        <w:t>-moz-transition</w:t>
+        <w:t>-</w:t>
+      </w:r>
+      <w:proofErr w:type="spellStart"/>
+      <w:r>
+        <w:rPr>
+          <w:rFonts w:ascii="Consolas" w:eastAsia="Times New Roman" w:hAnsi="Consolas" w:cs="Times New Roman"/>
+          <w:color w:val="9CDCFE"/>
+          <w:sz w:val="21"/>
+          <w:szCs w:val="21"/>
+        </w:rPr>
+        <w:t>moz</w:t>
+      </w:r>
+      <w:proofErr w:type="spellEnd"/>
+      <w:r>
+        <w:rPr>
+          <w:rFonts w:ascii="Consolas" w:eastAsia="Times New Roman" w:hAnsi="Consolas" w:cs="Times New Roman"/>
+          <w:color w:val="9CDCFE"/>
+          <w:sz w:val="21"/>
+          <w:szCs w:val="21"/>
+        </w:rPr>
+        <w:t>-transition</w:t>
       </w:r>
       <w:r>
         <w:rPr>
@@ -194,7 +288,47 @@
           <w:sz w:val="21"/>
           <w:szCs w:val="21"/>
         </w:rPr>
-        <w:t>/* For mozilla firefox */</w:t>
+        <w:t xml:space="preserve">/* For </w:t>
+      </w:r>
+      <w:proofErr w:type="spellStart"/>
+      <w:r>
+        <w:rPr>
+          <w:rFonts w:ascii="Consolas" w:eastAsia="Times New Roman" w:hAnsi="Consolas" w:cs="Times New Roman"/>
+          <w:color w:val="608B4E"/>
+          <w:sz w:val="21"/>
+          <w:szCs w:val="21"/>
+        </w:rPr>
+        <w:t>mozilla</w:t>
+      </w:r>
+      <w:proofErr w:type="spellEnd"/>
+      <w:r>
+        <w:rPr>
+          <w:rFonts w:ascii="Consolas" w:eastAsia="Times New Roman" w:hAnsi="Consolas" w:cs="Times New Roman"/>
+          <w:color w:val="608B4E"/>
+          <w:sz w:val="21"/>
+          <w:szCs w:val="21"/>
+        </w:rPr>
+        <w:t xml:space="preserve"> </w:t>
+      </w:r>
+      <w:proofErr w:type="spellStart"/>
+      <w:r>
+        <w:rPr>
+          <w:rFonts w:ascii="Consolas" w:eastAsia="Times New Roman" w:hAnsi="Consolas" w:cs="Times New Roman"/>
+          <w:color w:val="608B4E"/>
+          <w:sz w:val="21"/>
+          <w:szCs w:val="21"/>
+        </w:rPr>
+        <w:t>firefox</w:t>
+      </w:r>
+      <w:proofErr w:type="spellEnd"/>
+      <w:r>
+        <w:rPr>
+          <w:rFonts w:ascii="Consolas" w:eastAsia="Times New Roman" w:hAnsi="Consolas" w:cs="Times New Roman"/>
+          <w:color w:val="608B4E"/>
+          <w:sz w:val="21"/>
+          <w:szCs w:val="21"/>
+        </w:rPr>
+        <w:t xml:space="preserve"> */</w:t>
       </w:r>
     </w:p>
     <w:p>
@@ -394,7 +528,27 @@
           <w:sz w:val="21"/>
           <w:szCs w:val="21"/>
         </w:rPr>
-        <w:t>-webkit-transition</w:t>
+        <w:t>-</w:t>
+      </w:r>
+      <w:proofErr w:type="spellStart"/>
+      <w:r>
+        <w:rPr>
+          <w:rFonts w:ascii="Consolas" w:eastAsia="Times New Roman" w:hAnsi="Consolas" w:cs="Times New Roman"/>
+          <w:color w:val="9CDCFE"/>
+          <w:sz w:val="21"/>
+          <w:szCs w:val="21"/>
+        </w:rPr>
+        <w:t>webkit</w:t>
+      </w:r>
+      <w:proofErr w:type="spellEnd"/>
+      <w:r>
+        <w:rPr>
+          <w:rFonts w:ascii="Consolas" w:eastAsia="Times New Roman" w:hAnsi="Consolas" w:cs="Times New Roman"/>
+          <w:color w:val="9CDCFE"/>
+          <w:sz w:val="21"/>
+          <w:szCs w:val="21"/>
+        </w:rPr>
+        <w:t>-transition</w:t>
       </w:r>
       <w:r>
         <w:rPr>
@@ -469,7 +623,27 @@
           <w:sz w:val="21"/>
           <w:szCs w:val="21"/>
         </w:rPr>
-        <w:t>-moz-transition</w:t>
+        <w:t>-</w:t>
+      </w:r>
+      <w:proofErr w:type="spellStart"/>
+      <w:r>
+        <w:rPr>
+          <w:rFonts w:ascii="Consolas" w:eastAsia="Times New Roman" w:hAnsi="Consolas" w:cs="Times New Roman"/>
+          <w:color w:val="9CDCFE"/>
+          <w:sz w:val="21"/>
+          <w:szCs w:val="21"/>
+        </w:rPr>
+        <w:t>moz</w:t>
+      </w:r>
+      <w:proofErr w:type="spellEnd"/>
+      <w:r>
+        <w:rPr>
+          <w:rFonts w:ascii="Consolas" w:eastAsia="Times New Roman" w:hAnsi="Consolas" w:cs="Times New Roman"/>
+          <w:color w:val="9CDCFE"/>
+          <w:sz w:val="21"/>
+          <w:szCs w:val="21"/>
+        </w:rPr>
+        <w:t>-transition</w:t>
       </w:r>
       <w:r>
         <w:rPr>
@@ -619,7 +793,27 @@
           <w:sz w:val="21"/>
           <w:szCs w:val="21"/>
         </w:rPr>
-        <w:t>-ms-transition</w:t>
+        <w:t>-</w:t>
+      </w:r>
+      <w:proofErr w:type="spellStart"/>
+      <w:r>
+        <w:rPr>
+          <w:rFonts w:ascii="Consolas" w:eastAsia="Times New Roman" w:hAnsi="Consolas" w:cs="Times New Roman"/>
+          <w:color w:val="9CDCFE"/>
+          <w:sz w:val="21"/>
+          <w:szCs w:val="21"/>
+        </w:rPr>
+        <w:t>ms</w:t>
+      </w:r>
+      <w:proofErr w:type="spellEnd"/>
+      <w:r>
+        <w:rPr>
+          <w:rFonts w:ascii="Consolas" w:eastAsia="Times New Roman" w:hAnsi="Consolas" w:cs="Times New Roman"/>
+          <w:color w:val="9CDCFE"/>
+          <w:sz w:val="21"/>
+          <w:szCs w:val="21"/>
+        </w:rPr>
+        <w:t>-transition</w:t>
       </w:r>
       <w:r>
         <w:rPr>
@@ -751,19 +945,32 @@
     </w:p>
     <w:p>
       <w:r>
-        <w:t>Stroke dasharray:</w:t>
-      </w:r>
-    </w:p>
-    <w:p>
-      <w:r>
-        <w:t xml:space="preserve">Vd: </w:t>
+        <w:t xml:space="preserve">Stroke </w:t>
+      </w:r>
+      <w:proofErr w:type="spellStart"/>
+      <w:r>
+        <w:t>dasharray</w:t>
+      </w:r>
+      <w:proofErr w:type="spellEnd"/>
+      <w:r>
+        <w:t>:</w:t>
+      </w:r>
+    </w:p>
+    <w:p>
+      <w:proofErr w:type="spellStart"/>
+      <w:r>
+        <w:t>Vd</w:t>
+      </w:r>
+      <w:proofErr w:type="spellEnd"/>
+      <w:r>
+        <w:t xml:space="preserve">: </w:t>
       </w:r>
       <w:r>
         <w:t>https://ktgindustrial.com/</w:t>
       </w:r>
     </w:p>
     <w:p>
-      <w:hyperlink r:id="rId5" w:history="1">
+      <w:hyperlink r:id="rId6" w:history="1">
         <w:r>
           <w:rPr>
             <w:rStyle w:val="Hyperlink"/>
@@ -807,11 +1014,10 @@
           <w:szCs w:val="32"/>
           <w:shd w:val="clear" w:color="auto" w:fill="FFFFFF"/>
         </w:rPr>
-        <w:t>The keyframes animation on css3 property “stroke-dasharray” works only on Edge.</w:t>
-      </w:r>
-    </w:p>
-    <w:p>
-      <w:pPr>
+        <w:t xml:space="preserve">The </w:t>
+      </w:r>
+      <w:proofErr w:type="spellStart"/>
+      <w:r>
         <w:rPr>
           <w:rFonts w:ascii="Georgia" w:hAnsi="Georgia"/>
           <w:i/>
@@ -821,6 +1027,59 @@
           <w:szCs w:val="32"/>
           <w:shd w:val="clear" w:color="auto" w:fill="FFFFFF"/>
         </w:rPr>
+        <w:t>keyframes</w:t>
+      </w:r>
+      <w:proofErr w:type="spellEnd"/>
+      <w:r>
+        <w:rPr>
+          <w:rFonts w:ascii="Georgia" w:hAnsi="Georgia"/>
+          <w:i/>
+          <w:iCs/>
+          <w:spacing w:val="-1"/>
+          <w:sz w:val="32"/>
+          <w:szCs w:val="32"/>
+          <w:shd w:val="clear" w:color="auto" w:fill="FFFFFF"/>
+        </w:rPr>
+        <w:t xml:space="preserve"> animation on css3 property “stroke-</w:t>
+      </w:r>
+      <w:proofErr w:type="spellStart"/>
+      <w:r>
+        <w:rPr>
+          <w:rFonts w:ascii="Georgia" w:hAnsi="Georgia"/>
+          <w:i/>
+          <w:iCs/>
+          <w:spacing w:val="-1"/>
+          <w:sz w:val="32"/>
+          <w:szCs w:val="32"/>
+          <w:shd w:val="clear" w:color="auto" w:fill="FFFFFF"/>
+        </w:rPr>
+        <w:t>dasharray</w:t>
+      </w:r>
+      <w:proofErr w:type="spellEnd"/>
+      <w:r>
+        <w:rPr>
+          <w:rFonts w:ascii="Georgia" w:hAnsi="Georgia"/>
+          <w:i/>
+          <w:iCs/>
+          <w:spacing w:val="-1"/>
+          <w:sz w:val="32"/>
+          <w:szCs w:val="32"/>
+          <w:shd w:val="clear" w:color="auto" w:fill="FFFFFF"/>
+        </w:rPr>
+        <w:t>” works only on Edge.</w:t>
+      </w:r>
+    </w:p>
+    <w:p>
+      <w:pPr>
+        <w:rPr>
+          <w:rFonts w:ascii="Georgia" w:hAnsi="Georgia"/>
+          <w:i/>
+          <w:iCs/>
+          <w:spacing w:val="-1"/>
+          <w:sz w:val="32"/>
+          <w:szCs w:val="32"/>
+          <w:shd w:val="clear" w:color="auto" w:fill="FFFFFF"/>
+        </w:rPr>
       </w:pPr>
     </w:p>
     <w:p>
@@ -851,7 +1110,7 @@
           <w:sz w:val="24"/>
         </w:rPr>
       </w:pPr>
-      <w:hyperlink r:id="rId6" w:history="1">
+      <w:hyperlink r:id="rId7" w:history="1">
         <w:r>
           <w:rPr>
             <w:rStyle w:val="Hyperlink"/>
@@ -878,7 +1137,22 @@
         <w:rPr>
           <w:sz w:val="24"/>
         </w:rPr>
-        <w:t>Convert img to SVG:</w:t>
+        <w:lastRenderedPageBreak/>
+        <w:t xml:space="preserve">Convert </w:t>
+      </w:r>
+      <w:proofErr w:type="spellStart"/>
+      <w:r>
+        <w:rPr>
+          <w:sz w:val="24"/>
+        </w:rPr>
+        <w:t>img</w:t>
+      </w:r>
+      <w:proofErr w:type="spellEnd"/>
+      <w:r>
+        <w:rPr>
+          <w:sz w:val="24"/>
+        </w:rPr>
+        <w:t xml:space="preserve"> to SVG:</w:t>
       </w:r>
     </w:p>
     <w:p>
@@ -887,7 +1161,7 @@
           <w:sz w:val="24"/>
         </w:rPr>
       </w:pPr>
-      <w:hyperlink r:id="rId7" w:history="1">
+      <w:hyperlink r:id="rId8" w:history="1">
         <w:r>
           <w:rPr>
             <w:rStyle w:val="Hyperlink"/>
@@ -906,7 +1180,6 @@
     </w:p>
     <w:p>
       <w:r>
-        <w:lastRenderedPageBreak/>
         <w:t>---------------------------------</w:t>
       </w:r>
       <w:r>
@@ -915,7 +1188,7 @@
       </w:r>
     </w:p>
     <w:p>
-      <w:hyperlink r:id="rId8" w:history="1">
+      <w:hyperlink r:id="rId9" w:history="1">
         <w:r>
           <w:rPr>
             <w:rStyle w:val="Hyperlink"/>
@@ -925,12 +1198,38 @@
       </w:hyperlink>
     </w:p>
     <w:p>
-      <w:r>
-        <w:t>Nén file CSS, bỏ khoảng trắng</w:t>
-      </w:r>
-    </w:p>
-    <w:p>
-      <w:hyperlink r:id="rId9" w:history="1">
+      <w:proofErr w:type="spellStart"/>
+      <w:r>
+        <w:t>Nén</w:t>
+      </w:r>
+      <w:proofErr w:type="spellEnd"/>
+      <w:r>
+        <w:t xml:space="preserve"> file CSS, </w:t>
+      </w:r>
+      <w:proofErr w:type="spellStart"/>
+      <w:r>
+        <w:t>bỏ</w:t>
+      </w:r>
+      <w:proofErr w:type="spellEnd"/>
+      <w:r>
+        <w:t xml:space="preserve"> </w:t>
+      </w:r>
+      <w:proofErr w:type="spellStart"/>
+      <w:r>
+        <w:t>khoảng</w:t>
+      </w:r>
+      <w:proofErr w:type="spellEnd"/>
+      <w:r>
+        <w:t xml:space="preserve"> </w:t>
+      </w:r>
+      <w:proofErr w:type="spellStart"/>
+      <w:r>
+        <w:t>trắng</w:t>
+      </w:r>
+      <w:proofErr w:type="spellEnd"/>
+    </w:p>
+    <w:p>
+      <w:hyperlink r:id="rId10" w:history="1">
         <w:r>
           <w:rPr>
             <w:rStyle w:val="Hyperlink"/>
@@ -951,46 +1250,314 @@
           <w:color w:val="FF0000"/>
         </w:rPr>
       </w:pPr>
+      <w:proofErr w:type="spellStart"/>
       <w:r>
         <w:rPr>
           <w:b/>
           <w:color w:val="FF0000"/>
         </w:rPr>
-        <w:t>màu viền xung quanh text:</w:t>
-      </w:r>
-    </w:p>
-    <w:p>
-      <w:r>
-        <w:t>text-shadow: 2px 0 0 #fff, -2px 0 0 #fff, 0 2px 0 #fff, 0 -2px 0 #fff, 1px 1px #fff, -1px -1px 0 #fff, 1px -1px 0 #fff, -1px 1px 0 #fff</w:t>
-      </w:r>
-      <w:r>
-        <w:t>;</w:t>
-      </w:r>
-    </w:p>
-    <w:p>
-      <w:r>
-        <w:t>text-shadow: 2px 0 0 #fff, -2px 0 0 #fff, 0 2px 0 #fff, 0 -2px 0 #fff, 1px 1px #fff, -1px -5px 0 #fff, 1px -5px 0 #fff, -1px 1px 0 #fff;</w:t>
-      </w:r>
-    </w:p>
-    <w:p/>
-    <w:p>
-      <w:pPr>
+        <w:t>màu</w:t>
+      </w:r>
+      <w:proofErr w:type="spellEnd"/>
+      <w:r>
         <w:rPr>
           <w:b/>
           <w:color w:val="FF0000"/>
         </w:rPr>
-      </w:pPr>
+        <w:t xml:space="preserve"> </w:t>
+      </w:r>
+      <w:proofErr w:type="spellStart"/>
       <w:r>
         <w:rPr>
           <w:b/>
           <w:color w:val="FF0000"/>
         </w:rPr>
-        <w:t>màu trong suốt:</w:t>
-      </w:r>
-    </w:p>
-    <w:p>
-      <w:r>
-        <w:t>color: rgba(25, 25, 25, .5);</w:t>
+        <w:t>viền</w:t>
+      </w:r>
+      <w:proofErr w:type="spellEnd"/>
+      <w:r>
+        <w:rPr>
+          <w:b/>
+          <w:color w:val="FF0000"/>
+        </w:rPr>
+        <w:t xml:space="preserve"> </w:t>
+      </w:r>
+      <w:proofErr w:type="spellStart"/>
+      <w:r>
+        <w:rPr>
+          <w:b/>
+          <w:color w:val="FF0000"/>
+        </w:rPr>
+        <w:t>xung</w:t>
+      </w:r>
+      <w:proofErr w:type="spellEnd"/>
+      <w:r>
+        <w:rPr>
+          <w:b/>
+          <w:color w:val="FF0000"/>
+        </w:rPr>
+        <w:t xml:space="preserve"> </w:t>
+      </w:r>
+      <w:proofErr w:type="spellStart"/>
+      <w:r>
+        <w:rPr>
+          <w:b/>
+          <w:color w:val="FF0000"/>
+        </w:rPr>
+        <w:t>quanh</w:t>
+      </w:r>
+      <w:proofErr w:type="spellEnd"/>
+      <w:r>
+        <w:rPr>
+          <w:b/>
+          <w:color w:val="FF0000"/>
+        </w:rPr>
+        <w:t xml:space="preserve"> text:</w:t>
+      </w:r>
+    </w:p>
+    <w:p>
+      <w:r>
+        <w:t>text-shadow: 2px 0 0 #</w:t>
+      </w:r>
+      <w:proofErr w:type="spellStart"/>
+      <w:r>
+        <w:t>fff</w:t>
+      </w:r>
+      <w:proofErr w:type="spellEnd"/>
+      <w:r>
+        <w:t>, -2px 0 0 #</w:t>
+      </w:r>
+      <w:proofErr w:type="spellStart"/>
+      <w:r>
+        <w:t>fff</w:t>
+      </w:r>
+      <w:proofErr w:type="spellEnd"/>
+      <w:r>
+        <w:t>, 0 2px 0 #</w:t>
+      </w:r>
+      <w:proofErr w:type="spellStart"/>
+      <w:r>
+        <w:t>fff</w:t>
+      </w:r>
+      <w:proofErr w:type="spellEnd"/>
+      <w:r>
+        <w:t>, 0 -2px 0 #</w:t>
+      </w:r>
+      <w:proofErr w:type="spellStart"/>
+      <w:r>
+        <w:t>fff</w:t>
+      </w:r>
+      <w:proofErr w:type="spellEnd"/>
+      <w:r>
+        <w:t xml:space="preserve">, 1px </w:t>
+      </w:r>
+      <w:proofErr w:type="spellStart"/>
+      <w:r>
+        <w:t>1px</w:t>
+      </w:r>
+      <w:proofErr w:type="spellEnd"/>
+      <w:r>
+        <w:t xml:space="preserve"> #</w:t>
+      </w:r>
+      <w:proofErr w:type="spellStart"/>
+      <w:r>
+        <w:t>fff</w:t>
+      </w:r>
+      <w:proofErr w:type="spellEnd"/>
+      <w:r>
+        <w:t>, -1px -1px 0 #</w:t>
+      </w:r>
+      <w:proofErr w:type="spellStart"/>
+      <w:r>
+        <w:t>fff</w:t>
+      </w:r>
+      <w:proofErr w:type="spellEnd"/>
+      <w:r>
+        <w:t>, 1px -1px 0 #</w:t>
+      </w:r>
+      <w:proofErr w:type="spellStart"/>
+      <w:r>
+        <w:t>fff</w:t>
+      </w:r>
+      <w:proofErr w:type="spellEnd"/>
+      <w:r>
+        <w:t xml:space="preserve">, -1px </w:t>
+      </w:r>
+      <w:proofErr w:type="spellStart"/>
+      <w:r>
+        <w:t>1px</w:t>
+      </w:r>
+      <w:proofErr w:type="spellEnd"/>
+      <w:r>
+        <w:t xml:space="preserve"> 0 #</w:t>
+      </w:r>
+      <w:proofErr w:type="spellStart"/>
+      <w:r>
+        <w:t>fff</w:t>
+      </w:r>
+      <w:proofErr w:type="spellEnd"/>
+      <w:r>
+        <w:t>;</w:t>
+      </w:r>
+    </w:p>
+    <w:p>
+      <w:r>
+        <w:t>text-shadow: 2px 0 0 #</w:t>
+      </w:r>
+      <w:proofErr w:type="spellStart"/>
+      <w:r>
+        <w:t>fff</w:t>
+      </w:r>
+      <w:proofErr w:type="spellEnd"/>
+      <w:r>
+        <w:t>, -2px 0 0 #</w:t>
+      </w:r>
+      <w:proofErr w:type="spellStart"/>
+      <w:r>
+        <w:t>fff</w:t>
+      </w:r>
+      <w:proofErr w:type="spellEnd"/>
+      <w:r>
+        <w:t>, 0 2px 0 #</w:t>
+      </w:r>
+      <w:proofErr w:type="spellStart"/>
+      <w:r>
+        <w:t>fff</w:t>
+      </w:r>
+      <w:proofErr w:type="spellEnd"/>
+      <w:r>
+        <w:t>, 0 -2px 0 #</w:t>
+      </w:r>
+      <w:proofErr w:type="spellStart"/>
+      <w:r>
+        <w:t>fff</w:t>
+      </w:r>
+      <w:proofErr w:type="spellEnd"/>
+      <w:r>
+        <w:t xml:space="preserve">, 1px </w:t>
+      </w:r>
+      <w:proofErr w:type="spellStart"/>
+      <w:r>
+        <w:t>1px</w:t>
+      </w:r>
+      <w:proofErr w:type="spellEnd"/>
+      <w:r>
+        <w:t xml:space="preserve"> #</w:t>
+      </w:r>
+      <w:proofErr w:type="spellStart"/>
+      <w:r>
+        <w:t>fff</w:t>
+      </w:r>
+      <w:proofErr w:type="spellEnd"/>
+      <w:r>
+        <w:t>, -1px -5px 0 #</w:t>
+      </w:r>
+      <w:proofErr w:type="spellStart"/>
+      <w:r>
+        <w:t>fff</w:t>
+      </w:r>
+      <w:proofErr w:type="spellEnd"/>
+      <w:r>
+        <w:t>, 1px -5px 0 #</w:t>
+      </w:r>
+      <w:proofErr w:type="spellStart"/>
+      <w:r>
+        <w:t>fff</w:t>
+      </w:r>
+      <w:proofErr w:type="spellEnd"/>
+      <w:r>
+        <w:t xml:space="preserve">, -1px </w:t>
+      </w:r>
+      <w:proofErr w:type="spellStart"/>
+      <w:r>
+        <w:t>1px</w:t>
+      </w:r>
+      <w:proofErr w:type="spellEnd"/>
+      <w:r>
+        <w:t xml:space="preserve"> 0 #</w:t>
+      </w:r>
+      <w:proofErr w:type="spellStart"/>
+      <w:r>
+        <w:t>fff</w:t>
+      </w:r>
+      <w:proofErr w:type="spellEnd"/>
+      <w:r>
+        <w:t>;</w:t>
+      </w:r>
+    </w:p>
+    <w:p/>
+    <w:p>
+      <w:pPr>
+        <w:rPr>
+          <w:b/>
+          <w:color w:val="FF0000"/>
+        </w:rPr>
+      </w:pPr>
+      <w:proofErr w:type="spellStart"/>
+      <w:r>
+        <w:rPr>
+          <w:b/>
+          <w:color w:val="FF0000"/>
+        </w:rPr>
+        <w:t>màu</w:t>
+      </w:r>
+      <w:proofErr w:type="spellEnd"/>
+      <w:r>
+        <w:rPr>
+          <w:b/>
+          <w:color w:val="FF0000"/>
+        </w:rPr>
+        <w:t xml:space="preserve"> </w:t>
+      </w:r>
+      <w:proofErr w:type="spellStart"/>
+      <w:r>
+        <w:rPr>
+          <w:b/>
+          <w:color w:val="FF0000"/>
+        </w:rPr>
+        <w:t>trong</w:t>
+      </w:r>
+      <w:proofErr w:type="spellEnd"/>
+      <w:r>
+        <w:rPr>
+          <w:b/>
+          <w:color w:val="FF0000"/>
+        </w:rPr>
+        <w:t xml:space="preserve"> </w:t>
+      </w:r>
+      <w:proofErr w:type="spellStart"/>
+      <w:r>
+        <w:rPr>
+          <w:b/>
+          <w:color w:val="FF0000"/>
+        </w:rPr>
+        <w:t>suốt</w:t>
+      </w:r>
+      <w:proofErr w:type="spellEnd"/>
+      <w:r>
+        <w:rPr>
+          <w:b/>
+          <w:color w:val="FF0000"/>
+        </w:rPr>
+        <w:t>:</w:t>
+      </w:r>
+    </w:p>
+    <w:p>
+      <w:r>
+        <w:t xml:space="preserve">color: </w:t>
+      </w:r>
+      <w:proofErr w:type="spellStart"/>
+      <w:proofErr w:type="gramStart"/>
+      <w:r>
+        <w:t>rgba</w:t>
+      </w:r>
+      <w:proofErr w:type="spellEnd"/>
+      <w:r>
+        <w:t>(</w:t>
+      </w:r>
+      <w:proofErr w:type="gramEnd"/>
+      <w:r>
+        <w:t>25, 25, 25, .5);</w:t>
       </w:r>
     </w:p>
     <w:sectPr>

</xml_diff>

<commit_message>
Ninja form - Plugin
</commit_message>
<xml_diff>
--- a/CSS.docx
+++ b/CSS.docx
@@ -3683,10 +3683,126 @@
       <w:r>
         <w:t>trái</w:t>
       </w:r>
+      <w:proofErr w:type="spellEnd"/>
+    </w:p>
+    <w:p>
+      <w:r>
+        <w:t xml:space="preserve">------------------------------------------------------ </w:t>
+      </w:r>
+    </w:p>
+    <w:p>
+      <w:pPr>
+        <w:pStyle w:val="Heading1"/>
+        <w:shd w:val="clear" w:color="auto" w:fill="FFFFFF"/>
+        <w:spacing w:before="0" w:beforeAutospacing="0"/>
+        <w:rPr>
+          <w:rFonts w:ascii="Segoe UI" w:hAnsi="Segoe UI" w:cs="Segoe UI"/>
+          <w:color w:val="1B1B1B"/>
+          <w:sz w:val="40"/>
+        </w:rPr>
+      </w:pPr>
       <w:bookmarkStart w:id="0" w:name="_GoBack"/>
-      <w:bookmarkEnd w:id="0"/>
-      <w:proofErr w:type="spellEnd"/>
-    </w:p>
+      <w:proofErr w:type="spellStart"/>
+      <w:r>
+        <w:rPr>
+          <w:rFonts w:ascii="Segoe UI" w:hAnsi="Segoe UI" w:cs="Segoe UI"/>
+          <w:color w:val="1B1B1B"/>
+          <w:sz w:val="40"/>
+        </w:rPr>
+        <w:t>Tìm</w:t>
+      </w:r>
+      <w:proofErr w:type="spellEnd"/>
+      <w:r>
+        <w:rPr>
+          <w:rFonts w:ascii="Segoe UI" w:hAnsi="Segoe UI" w:cs="Segoe UI"/>
+          <w:color w:val="1B1B1B"/>
+          <w:sz w:val="40"/>
+        </w:rPr>
+        <w:t xml:space="preserve"> </w:t>
+      </w:r>
+      <w:proofErr w:type="spellStart"/>
+      <w:r>
+        <w:rPr>
+          <w:rFonts w:ascii="Segoe UI" w:hAnsi="Segoe UI" w:cs="Segoe UI"/>
+          <w:color w:val="1B1B1B"/>
+          <w:sz w:val="40"/>
+        </w:rPr>
+        <w:t>hiểu</w:t>
+      </w:r>
+      <w:proofErr w:type="spellEnd"/>
+      <w:r>
+        <w:rPr>
+          <w:rFonts w:ascii="Segoe UI" w:hAnsi="Segoe UI" w:cs="Segoe UI"/>
+          <w:color w:val="1B1B1B"/>
+          <w:sz w:val="40"/>
+        </w:rPr>
+        <w:t xml:space="preserve"> </w:t>
+      </w:r>
+      <w:proofErr w:type="spellStart"/>
+      <w:r>
+        <w:rPr>
+          <w:rFonts w:ascii="Segoe UI" w:hAnsi="Segoe UI" w:cs="Segoe UI"/>
+          <w:color w:val="1B1B1B"/>
+          <w:sz w:val="40"/>
+        </w:rPr>
+        <w:t>về</w:t>
+      </w:r>
+      <w:proofErr w:type="spellEnd"/>
+      <w:r>
+        <w:rPr>
+          <w:rFonts w:ascii="Segoe UI" w:hAnsi="Segoe UI" w:cs="Segoe UI"/>
+          <w:color w:val="1B1B1B"/>
+          <w:sz w:val="40"/>
+        </w:rPr>
+        <w:t xml:space="preserve"> Pseudo-Elements </w:t>
+      </w:r>
+      <w:proofErr w:type="spellStart"/>
+      <w:r>
+        <w:rPr>
+          <w:rFonts w:ascii="Segoe UI" w:hAnsi="Segoe UI" w:cs="Segoe UI"/>
+          <w:color w:val="1B1B1B"/>
+          <w:sz w:val="40"/>
+        </w:rPr>
+        <w:t>trong</w:t>
+      </w:r>
+      <w:proofErr w:type="spellEnd"/>
+      <w:r>
+        <w:rPr>
+          <w:rFonts w:ascii="Segoe UI" w:hAnsi="Segoe UI" w:cs="Segoe UI"/>
+          <w:color w:val="1B1B1B"/>
+          <w:sz w:val="40"/>
+        </w:rPr>
+        <w:t xml:space="preserve"> CSS</w:t>
+      </w:r>
+    </w:p>
+    <w:bookmarkEnd w:id="0"/>
+    <w:p>
+      <w:r>
+        <w:fldChar w:fldCharType="begin"/>
+      </w:r>
+      <w:r>
+        <w:instrText xml:space="preserve"> HYPERLINK "</w:instrText>
+      </w:r>
+      <w:r>
+        <w:instrText>https://viblo.asia/p/tim-hieu-ve-pseudo-elements-trong-css-gAm5ypp8ldb</w:instrText>
+      </w:r>
+      <w:r>
+        <w:instrText xml:space="preserve">" </w:instrText>
+      </w:r>
+      <w:r>
+        <w:fldChar w:fldCharType="separate"/>
+      </w:r>
+      <w:r>
+        <w:rPr>
+          <w:rStyle w:val="Hyperlink"/>
+        </w:rPr>
+        <w:t>https://viblo.asia/p/tim-hieu-ve-pseudo-elements-trong-css-gAm5ypp8ldb</w:t>
+      </w:r>
+      <w:r>
+        <w:fldChar w:fldCharType="end"/>
+      </w:r>
+    </w:p>
+    <w:p/>
     <w:sectPr>
       <w:pgSz w:w="12240" w:h="15840"/>
       <w:pgMar w:top="1440" w:right="1440" w:bottom="1440" w:left="1440" w:header="720" w:footer="720" w:gutter="0"/>

</xml_diff>

<commit_message>
bai hat 'Uoc mo ngot ngao'
</commit_message>
<xml_diff>
--- a/CSS.docx
+++ b/CSS.docx
@@ -3701,7 +3701,6 @@
           <w:sz w:val="40"/>
         </w:rPr>
       </w:pPr>
-      <w:bookmarkStart w:id="0" w:name="_GoBack"/>
       <w:proofErr w:type="spellStart"/>
       <w:r>
         <w:rPr>
@@ -3775,6 +3774,57 @@
         <w:t xml:space="preserve"> CSS</w:t>
       </w:r>
     </w:p>
+    <w:p>
+      <w:hyperlink r:id="rId22" w:history="1">
+        <w:r>
+          <w:rPr>
+            <w:rStyle w:val="Hyperlink"/>
+          </w:rPr>
+          <w:t>https://viblo.asia/p/tim-hieu-ve-pseudo-elements-trong-css-gAm5ypp8ldb</w:t>
+        </w:r>
+      </w:hyperlink>
+    </w:p>
+    <w:p>
+      <w:r>
+        <w:t xml:space="preserve">---------------------------------------------- </w:t>
+      </w:r>
+    </w:p>
+    <w:p>
+      <w:pPr>
+        <w:rPr>
+          <w:b/>
+          <w:color w:val="00B050"/>
+          <w:sz w:val="28"/>
+        </w:rPr>
+      </w:pPr>
+      <w:bookmarkStart w:id="0" w:name="_GoBack"/>
+      <w:r>
+        <w:rPr>
+          <w:b/>
+          <w:color w:val="00B050"/>
+          <w:sz w:val="28"/>
+        </w:rPr>
+        <w:t>i</w:t>
+      </w:r>
+      <w:r>
+        <w:rPr>
+          <w:b/>
+          <w:color w:val="00B050"/>
+          <w:sz w:val="28"/>
+        </w:rPr>
+        <w:t xml:space="preserve">frame </w:t>
+      </w:r>
+      <w:proofErr w:type="gramStart"/>
+      <w:r>
+        <w:rPr>
+          <w:b/>
+          <w:color w:val="00B050"/>
+          <w:sz w:val="28"/>
+        </w:rPr>
+        <w:t>Responsive :</w:t>
+      </w:r>
+      <w:proofErr w:type="gramEnd"/>
+    </w:p>
     <w:bookmarkEnd w:id="0"/>
     <w:p>
       <w:r>
@@ -3784,7 +3834,7 @@
         <w:instrText xml:space="preserve"> HYPERLINK "</w:instrText>
       </w:r>
       <w:r>
-        <w:instrText>https://viblo.asia/p/tim-hieu-ve-pseudo-elements-trong-css-gAm5ypp8ldb</w:instrText>
+        <w:instrText>https://blog.theodo.fr/2018/01/responsive-iframes-css-trick/</w:instrText>
       </w:r>
       <w:r>
         <w:instrText xml:space="preserve">" </w:instrText>
@@ -3796,12 +3846,13 @@
         <w:rPr>
           <w:rStyle w:val="Hyperlink"/>
         </w:rPr>
-        <w:t>https://viblo.asia/p/tim-hieu-ve-pseudo-elements-trong-css-gAm5ypp8ldb</w:t>
+        <w:t>https://blog.theodo.fr/2018/01/responsive-iframes-css-trick/</w:t>
       </w:r>
       <w:r>
         <w:fldChar w:fldCharType="end"/>
       </w:r>
     </w:p>
+    <w:p/>
     <w:p/>
     <w:sectPr>
       <w:pgSz w:w="12240" w:h="15840"/>

</xml_diff>